<commit_message>
Add Wllet Console for server
</commit_message>
<xml_diff>
--- a/docs/Faz 1.docx
+++ b/docs/Faz 1.docx
@@ -64,12 +64,14 @@
         </w:numPr>
         <w:bidi/>
         <w:rPr>
+          <w:highlight w:val="green"/>
           <w:lang w:bidi="fa-IR"/>
         </w:rPr>
       </w:pPr>
       <w:r>
         <w:rPr>
           <w:rFonts w:hint="cs"/>
+          <w:highlight w:val="green"/>
           <w:rtl/>
           <w:lang w:bidi="fa-IR"/>
         </w:rPr>
@@ -88,13 +90,24 @@
           <w:lang w:bidi="fa-IR"/>
         </w:rPr>
       </w:pPr>
+      <w:bookmarkStart w:id="0" w:name="_GoBack"/>
+      <w:bookmarkEnd w:id="0"/>
       <w:r>
         <w:rPr>
           <w:rFonts w:hint="cs"/>
-          <w:rtl/>
-          <w:lang w:bidi="fa-IR"/>
-        </w:rPr>
-        <w:t xml:space="preserve">ذخیره نراکنش </w:t>
+          <w:highlight w:val="green"/>
+          <w:rtl/>
+          <w:lang w:bidi="fa-IR"/>
+        </w:rPr>
+        <w:t>ذخیره نراکنش</w:t>
+      </w:r>
+      <w:r>
+        <w:rPr>
+          <w:rFonts w:hint="cs"/>
+          <w:rtl/>
+          <w:lang w:bidi="fa-IR"/>
+        </w:rPr>
+        <w:t xml:space="preserve"> </w:t>
       </w:r>
     </w:p>
     <w:p>
@@ -106,8 +119,6 @@
         </w:numPr>
         <w:bidi/>
         <w:rPr>
-          <w:rFonts w:hint="cs"/>
-          <w:rtl/>
           <w:lang w:bidi="fa-IR"/>
         </w:rPr>
       </w:pPr>
@@ -119,8 +130,83 @@
         </w:rPr>
         <w:t>ارسال به دیگر نود ها</w:t>
       </w:r>
-      <w:bookmarkStart w:id="0" w:name="_GoBack"/>
-      <w:bookmarkEnd w:id="0"/>
+    </w:p>
+    <w:p>
+      <w:pPr>
+        <w:pStyle w:val="ListParagraph"/>
+        <w:numPr>
+          <w:ilvl w:val="0"/>
+          <w:numId w:val="1"/>
+        </w:numPr>
+        <w:bidi/>
+        <w:rPr>
+          <w:lang w:bidi="fa-IR"/>
+        </w:rPr>
+      </w:pPr>
+      <w:r>
+        <w:rPr>
+          <w:rFonts w:hint="cs"/>
+          <w:rtl/>
+          <w:lang w:bidi="fa-IR"/>
+        </w:rPr>
+        <w:t>اطلاع به دیگر نود ها جهت ارسال تراکنش ها</w:t>
+      </w:r>
+    </w:p>
+    <w:p>
+      <w:pPr>
+        <w:pStyle w:val="ListParagraph"/>
+        <w:numPr>
+          <w:ilvl w:val="0"/>
+          <w:numId w:val="1"/>
+        </w:numPr>
+        <w:bidi/>
+        <w:rPr>
+          <w:lang w:bidi="fa-IR"/>
+        </w:rPr>
+      </w:pPr>
+      <w:r>
+        <w:rPr>
+          <w:rFonts w:hint="cs"/>
+          <w:rtl/>
+          <w:lang w:bidi="fa-IR"/>
+        </w:rPr>
+        <w:t>ایجاد تراکنش سرمایه گذاری</w:t>
+      </w:r>
+    </w:p>
+    <w:p>
+      <w:pPr>
+        <w:pStyle w:val="ListParagraph"/>
+        <w:numPr>
+          <w:ilvl w:val="0"/>
+          <w:numId w:val="1"/>
+        </w:numPr>
+        <w:bidi/>
+        <w:rPr>
+          <w:lang w:bidi="fa-IR"/>
+        </w:rPr>
+      </w:pPr>
+      <w:r>
+        <w:rPr>
+          <w:rFonts w:hint="cs"/>
+          <w:rtl/>
+          <w:lang w:bidi="fa-IR"/>
+        </w:rPr>
+        <w:t>کار بر رویه کلاینت</w:t>
+      </w:r>
+    </w:p>
+    <w:p>
+      <w:pPr>
+        <w:pStyle w:val="ListParagraph"/>
+        <w:numPr>
+          <w:ilvl w:val="0"/>
+          <w:numId w:val="1"/>
+        </w:numPr>
+        <w:bidi/>
+        <w:rPr>
+          <w:rtl/>
+          <w:lang w:bidi="fa-IR"/>
+        </w:rPr>
+      </w:pPr>
     </w:p>
     <w:sectPr>
       <w:pgSz w:w="12240" w:h="15840"/>

</xml_diff>